<commit_message>
Applied Indentation in SR #1
</commit_message>
<xml_diff>
--- a/Documents/Sprint Report 1.docx
+++ b/Documents/Sprint Report 1.docx
@@ -4,11 +4,13 @@
   <w:body>
     <w:p>
       <w:pPr>
-        <w:rPr>
-          <w:sz w:val="24"/>
-          <w:szCs w:val="24"/>
-        </w:rPr>
-      </w:pPr>
+        <w:jc w:val="center"/>
+        <w:rPr>
+          <w:sz w:val="24"/>
+          <w:szCs w:val="24"/>
+        </w:rPr>
+      </w:pPr>
+      <w:bookmarkStart w:id="0" w:name="_GoBack"/>
       <w:r>
         <w:rPr>
           <w:sz w:val="24"/>
@@ -19,6 +21,7 @@
     </w:p>
     <w:p>
       <w:pPr>
+        <w:jc w:val="center"/>
         <w:rPr>
           <w:sz w:val="24"/>
           <w:szCs w:val="24"/>
@@ -32,6 +35,7 @@
         <w:t>VTP</w:t>
       </w:r>
     </w:p>
+    <w:bookmarkEnd w:id="0"/>
     <w:p>
       <w:pPr>
         <w:rPr>
@@ -62,38 +66,7 @@
           <w:szCs w:val="24"/>
         </w:rPr>
         <w:tab/>
-      </w:r>
-      <w:proofErr w:type="spellStart"/>
-      <w:r>
-        <w:rPr>
-          <w:sz w:val="24"/>
-          <w:szCs w:val="24"/>
-        </w:rPr>
-        <w:t>Anudeep</w:t>
-      </w:r>
-      <w:proofErr w:type="spellEnd"/>
-      <w:r>
-        <w:rPr>
-          <w:sz w:val="24"/>
-          <w:szCs w:val="24"/>
-        </w:rPr>
-        <w:t xml:space="preserve"> </w:t>
-      </w:r>
-      <w:proofErr w:type="spellStart"/>
-      <w:r>
-        <w:rPr>
-          <w:sz w:val="24"/>
-          <w:szCs w:val="24"/>
-        </w:rPr>
-        <w:t>Potlapally</w:t>
-      </w:r>
-      <w:proofErr w:type="spellEnd"/>
-      <w:r>
-        <w:rPr>
-          <w:sz w:val="24"/>
-          <w:szCs w:val="24"/>
-        </w:rPr>
-        <w:t xml:space="preserve"> and Travis Rous</w:t>
+        <w:t>Anudeep Potlapally and Travis Rous</w:t>
       </w:r>
     </w:p>
     <w:p>
@@ -225,14 +198,7 @@
           <w:i/>
           <w:color w:val="000000"/>
         </w:rPr>
-        <w:t>The amount of video content being generated, shared, and consumed is increasing exponentially by the day.  However, there doesn’t seem to be a good way to flexibly associate user-generated tags with the real-time video to create a social video experience.  For example, there is no way to tag your friend, Frank, at the 23 second mark of your Facebook video as he does a handstand on top of Mt. Elbert and then make a comment on his handstand technique.  There is also no way to associate a still photo of Frank doing the handstand so that it pops up next to the video in real-time when the video hits 23 seconds in.  We lack one place online where everyone can go to watch any video and then make their personal contribution so that subsequent viewers can enjoy a social video experience together.  This exists in many forms for still images and is extremely popular.  Let’s create that place for moving images.</w:t>
-      </w:r>
-      <w:r>
-        <w:rPr>
-          <w:i/>
-          <w:color w:val="000000"/>
-        </w:rPr>
-        <w:t>”</w:t>
+        <w:t>The amount of video content being generated, shared, and consumed is increasing exponentially by the day.  However, there doesn’t seem to be a good way to flexibly associate user-generated tags with the real-time video to create a social video experience.  For example, there is no way to tag your friend, Frank, at the 23 second mark of your Facebook video as he does a handstand on top of Mt. Elbert and then make a comment on his handstand technique.  There is also no way to associate a still photo of Frank doing the handstand so that it pops up next to the video in real-time when the video hits 23 seconds in.  We lack one place online where everyone can go to watch any video and then make their personal contribution so that subsequent viewers can enjoy a social video experience together.  This exists in many forms for still images and is extremely popular.  Let’s create that place for moving images.”</w:t>
       </w:r>
       <w:r>
         <w:rPr>
@@ -737,8 +703,6 @@
         </w:rPr>
         <w:tab/>
       </w:r>
-      <w:bookmarkStart w:id="0" w:name="_GoBack"/>
-      <w:bookmarkEnd w:id="0"/>
     </w:p>
     <w:sectPr>
       <w:pgSz w:w="12240" w:h="15840"/>

</xml_diff>

<commit_message>
Revert "Applied Indentation in SR #1"
This reverts commit f767e70d94dd8ff28525dd991a1bae376b97317c.
</commit_message>
<xml_diff>
--- a/Documents/Sprint Report 1.docx
+++ b/Documents/Sprint Report 1.docx
@@ -4,13 +4,11 @@
   <w:body>
     <w:p>
       <w:pPr>
-        <w:jc w:val="center"/>
-        <w:rPr>
-          <w:sz w:val="24"/>
-          <w:szCs w:val="24"/>
-        </w:rPr>
-      </w:pPr>
-      <w:bookmarkStart w:id="0" w:name="_GoBack"/>
+        <w:rPr>
+          <w:sz w:val="24"/>
+          <w:szCs w:val="24"/>
+        </w:rPr>
+      </w:pPr>
       <w:r>
         <w:rPr>
           <w:sz w:val="24"/>
@@ -21,7 +19,6 @@
     </w:p>
     <w:p>
       <w:pPr>
-        <w:jc w:val="center"/>
         <w:rPr>
           <w:sz w:val="24"/>
           <w:szCs w:val="24"/>
@@ -35,7 +32,6 @@
         <w:t>VTP</w:t>
       </w:r>
     </w:p>
-    <w:bookmarkEnd w:id="0"/>
     <w:p>
       <w:pPr>
         <w:rPr>
@@ -66,7 +62,38 @@
           <w:szCs w:val="24"/>
         </w:rPr>
         <w:tab/>
-        <w:t>Anudeep Potlapally and Travis Rous</w:t>
+      </w:r>
+      <w:proofErr w:type="spellStart"/>
+      <w:r>
+        <w:rPr>
+          <w:sz w:val="24"/>
+          <w:szCs w:val="24"/>
+        </w:rPr>
+        <w:t>Anudeep</w:t>
+      </w:r>
+      <w:proofErr w:type="spellEnd"/>
+      <w:r>
+        <w:rPr>
+          <w:sz w:val="24"/>
+          <w:szCs w:val="24"/>
+        </w:rPr>
+        <w:t xml:space="preserve"> </w:t>
+      </w:r>
+      <w:proofErr w:type="spellStart"/>
+      <w:r>
+        <w:rPr>
+          <w:sz w:val="24"/>
+          <w:szCs w:val="24"/>
+        </w:rPr>
+        <w:t>Potlapally</w:t>
+      </w:r>
+      <w:proofErr w:type="spellEnd"/>
+      <w:r>
+        <w:rPr>
+          <w:sz w:val="24"/>
+          <w:szCs w:val="24"/>
+        </w:rPr>
+        <w:t xml:space="preserve"> and Travis Rous</w:t>
       </w:r>
     </w:p>
     <w:p>
@@ -198,7 +225,14 @@
           <w:i/>
           <w:color w:val="000000"/>
         </w:rPr>
-        <w:t>The amount of video content being generated, shared, and consumed is increasing exponentially by the day.  However, there doesn’t seem to be a good way to flexibly associate user-generated tags with the real-time video to create a social video experience.  For example, there is no way to tag your friend, Frank, at the 23 second mark of your Facebook video as he does a handstand on top of Mt. Elbert and then make a comment on his handstand technique.  There is also no way to associate a still photo of Frank doing the handstand so that it pops up next to the video in real-time when the video hits 23 seconds in.  We lack one place online where everyone can go to watch any video and then make their personal contribution so that subsequent viewers can enjoy a social video experience together.  This exists in many forms for still images and is extremely popular.  Let’s create that place for moving images.”</w:t>
+        <w:t>The amount of video content being generated, shared, and consumed is increasing exponentially by the day.  However, there doesn’t seem to be a good way to flexibly associate user-generated tags with the real-time video to create a social video experience.  For example, there is no way to tag your friend, Frank, at the 23 second mark of your Facebook video as he does a handstand on top of Mt. Elbert and then make a comment on his handstand technique.  There is also no way to associate a still photo of Frank doing the handstand so that it pops up next to the video in real-time when the video hits 23 seconds in.  We lack one place online where everyone can go to watch any video and then make their personal contribution so that subsequent viewers can enjoy a social video experience together.  This exists in many forms for still images and is extremely popular.  Let’s create that place for moving images.</w:t>
+      </w:r>
+      <w:r>
+        <w:rPr>
+          <w:i/>
+          <w:color w:val="000000"/>
+        </w:rPr>
+        <w:t>”</w:t>
       </w:r>
       <w:r>
         <w:rPr>
@@ -703,6 +737,8 @@
         </w:rPr>
         <w:tab/>
       </w:r>
+      <w:bookmarkStart w:id="0" w:name="_GoBack"/>
+      <w:bookmarkEnd w:id="0"/>
     </w:p>
     <w:sectPr>
       <w:pgSz w:w="12240" w:h="15840"/>

</xml_diff>

<commit_message>
Added some points to Tech Environments
Wwill add more tomm....
</commit_message>
<xml_diff>
--- a/Documents/Sprint Report 1.docx
+++ b/Documents/Sprint Report 1.docx
@@ -62,38 +62,7 @@
           <w:szCs w:val="24"/>
         </w:rPr>
         <w:tab/>
-      </w:r>
-      <w:proofErr w:type="spellStart"/>
-      <w:r>
-        <w:rPr>
-          <w:sz w:val="24"/>
-          <w:szCs w:val="24"/>
-        </w:rPr>
-        <w:t>Anudeep</w:t>
-      </w:r>
-      <w:proofErr w:type="spellEnd"/>
-      <w:r>
-        <w:rPr>
-          <w:sz w:val="24"/>
-          <w:szCs w:val="24"/>
-        </w:rPr>
-        <w:t xml:space="preserve"> </w:t>
-      </w:r>
-      <w:proofErr w:type="spellStart"/>
-      <w:r>
-        <w:rPr>
-          <w:sz w:val="24"/>
-          <w:szCs w:val="24"/>
-        </w:rPr>
-        <w:t>Potlapally</w:t>
-      </w:r>
-      <w:proofErr w:type="spellEnd"/>
-      <w:r>
-        <w:rPr>
-          <w:sz w:val="24"/>
-          <w:szCs w:val="24"/>
-        </w:rPr>
-        <w:t xml:space="preserve"> and Travis Rous</w:t>
+        <w:t>Anudeep Potlapally and Travis Rous</w:t>
       </w:r>
     </w:p>
     <w:p>
@@ -225,28 +194,21 @@
           <w:i/>
           <w:color w:val="000000"/>
         </w:rPr>
-        <w:t>The amount of video content being generated, shared, and consumed is increasing exponentially by the day.  However, there doesn’t seem to be a good way to flexibly associate user-generated tags with the real-time video to create a social video experience.  For example, there is no way to tag your friend, Frank, at the 23 second mark of your Facebook video as he does a handstand on top of Mt. Elbert and then make a comment on his handstand technique.  There is also no way to associate a still photo of Frank doing the handstand so that it pops up next to the video in real-time when the video hits 23 seconds in.  We lack one place online where everyone can go to watch any video and then make their personal contribution so that subsequent viewers can enjoy a social video experience together.  This exists in many forms for still images and is extremely popular.  Let’s create that place for moving images.</w:t>
+        <w:t>The amount of video content being generated, shared, and consumed is increasing exponentially by the day.  However, there doesn’t seem to be a good way to flexibly associate user-generated tags with the real-time video to create a social video experience.  For example, there is no way to tag your friend, Frank, at the 23 second mark of your Facebook video as he does a handstand on top of Mt. Elbert and then make a comment on his handstand technique.  There is also no way to associate a still photo of Frank doing the handstand so that it pops up next to the video in real-time when the video hits 23 seconds in.  We lack one place online where everyone can go to watch any video and then make their personal contribution so that subsequent viewers can enjoy a social video experience together.  This exists in many forms for still images and is extremely popular.  Let’s create that place for moving images.”</w:t>
       </w:r>
       <w:r>
         <w:rPr>
           <w:i/>
           <w:color w:val="000000"/>
         </w:rPr>
-        <w:t>”</w:t>
-      </w:r>
-      <w:r>
-        <w:rPr>
+        <w:t xml:space="preserve"> – </w:t>
+      </w:r>
+      <w:r>
+        <w:rPr>
+          <w:b/>
           <w:i/>
           <w:color w:val="000000"/>
         </w:rPr>
-        <w:t xml:space="preserve"> – </w:t>
-      </w:r>
-      <w:r>
-        <w:rPr>
-          <w:b/>
-          <w:i/>
-          <w:color w:val="000000"/>
-        </w:rPr>
         <w:t>provided from product list on the senior design web site.</w:t>
       </w:r>
     </w:p>
@@ -350,6 +312,174 @@
         </w:rPr>
         <w:tab/>
         <w:t>Technical Environment:</w:t>
+      </w:r>
+    </w:p>
+    <w:p>
+      <w:pPr>
+        <w:rPr>
+          <w:sz w:val="24"/>
+          <w:szCs w:val="24"/>
+        </w:rPr>
+      </w:pPr>
+      <w:r>
+        <w:rPr>
+          <w:sz w:val="24"/>
+          <w:szCs w:val="24"/>
+        </w:rPr>
+        <w:tab/>
+      </w:r>
+      <w:r>
+        <w:rPr>
+          <w:sz w:val="24"/>
+          <w:szCs w:val="24"/>
+        </w:rPr>
+        <w:tab/>
+        <w:t xml:space="preserve">Considering the background and requirements for the project we </w:t>
+      </w:r>
+      <w:r>
+        <w:rPr>
+          <w:sz w:val="24"/>
+          <w:szCs w:val="24"/>
+        </w:rPr>
+        <w:t xml:space="preserve">have </w:t>
+      </w:r>
+      <w:r>
+        <w:rPr>
+          <w:sz w:val="24"/>
+          <w:szCs w:val="24"/>
+        </w:rPr>
+        <w:t xml:space="preserve">decided to implement the </w:t>
+      </w:r>
+      <w:r>
+        <w:rPr>
+          <w:sz w:val="24"/>
+          <w:szCs w:val="24"/>
+        </w:rPr>
+        <w:t>softwar</w:t>
+      </w:r>
+      <w:bookmarkStart w:id="0" w:name="_GoBack"/>
+      <w:bookmarkEnd w:id="0"/>
+      <w:r>
+        <w:rPr>
+          <w:sz w:val="24"/>
+          <w:szCs w:val="24"/>
+        </w:rPr>
+        <w:t xml:space="preserve">e in HTML5, </w:t>
+      </w:r>
+      <w:r>
+        <w:rPr>
+          <w:sz w:val="24"/>
+          <w:szCs w:val="24"/>
+        </w:rPr>
+        <w:t xml:space="preserve">CSS3 and </w:t>
+      </w:r>
+      <w:r>
+        <w:rPr>
+          <w:sz w:val="24"/>
+          <w:szCs w:val="24"/>
+        </w:rPr>
+        <w:t>JavaScript,</w:t>
+      </w:r>
+      <w:r>
+        <w:rPr>
+          <w:sz w:val="24"/>
+          <w:szCs w:val="24"/>
+        </w:rPr>
+        <w:t xml:space="preserve"> </w:t>
+      </w:r>
+      <w:r>
+        <w:rPr>
+          <w:sz w:val="24"/>
+          <w:szCs w:val="24"/>
+        </w:rPr>
+        <w:t>use PHP for server-</w:t>
+      </w:r>
+      <w:r>
+        <w:rPr>
+          <w:sz w:val="24"/>
+          <w:szCs w:val="24"/>
+        </w:rPr>
+        <w:t>side scripting and MySQL</w:t>
+      </w:r>
+      <w:r>
+        <w:rPr>
+          <w:sz w:val="24"/>
+          <w:szCs w:val="24"/>
+        </w:rPr>
+        <w:t xml:space="preserve"> for database</w:t>
+      </w:r>
+      <w:r>
+        <w:rPr>
+          <w:sz w:val="24"/>
+          <w:szCs w:val="24"/>
+        </w:rPr>
+        <w:t xml:space="preserve"> management</w:t>
+      </w:r>
+      <w:r>
+        <w:rPr>
+          <w:sz w:val="24"/>
+          <w:szCs w:val="24"/>
+        </w:rPr>
+        <w:t xml:space="preserve">. To support tagging videos hosted on YouTube and </w:t>
+      </w:r>
+      <w:proofErr w:type="spellStart"/>
+      <w:r>
+        <w:rPr>
+          <w:sz w:val="24"/>
+          <w:szCs w:val="24"/>
+        </w:rPr>
+        <w:t>Vimeo</w:t>
+      </w:r>
+      <w:proofErr w:type="spellEnd"/>
+      <w:r>
+        <w:rPr>
+          <w:sz w:val="24"/>
+          <w:szCs w:val="24"/>
+        </w:rPr>
+        <w:t xml:space="preserve"> we </w:t>
+      </w:r>
+      <w:r>
+        <w:rPr>
+          <w:sz w:val="24"/>
+          <w:szCs w:val="24"/>
+        </w:rPr>
+        <w:lastRenderedPageBreak/>
+        <w:t>would be using their libraries</w:t>
+      </w:r>
+      <w:r>
+        <w:rPr>
+          <w:sz w:val="24"/>
+          <w:szCs w:val="24"/>
+        </w:rPr>
+        <w:t xml:space="preserve">, for liking and </w:t>
+      </w:r>
+      <w:r>
+        <w:rPr>
+          <w:sz w:val="24"/>
+          <w:szCs w:val="24"/>
+        </w:rPr>
+        <w:t>shar</w:t>
+      </w:r>
+      <w:r>
+        <w:rPr>
+          <w:sz w:val="24"/>
+          <w:szCs w:val="24"/>
+        </w:rPr>
+        <w:t>ing</w:t>
+      </w:r>
+      <w:r>
+        <w:rPr>
+          <w:sz w:val="24"/>
+          <w:szCs w:val="24"/>
+        </w:rPr>
+        <w:t xml:space="preserve"> favorite videos </w:t>
+      </w:r>
+      <w:r>
+        <w:rPr>
+          <w:sz w:val="24"/>
+          <w:szCs w:val="24"/>
+        </w:rPr>
+        <w:t xml:space="preserve">user accounts will be linked to one or more major social networking sites like Facebook, Google+, etc. </w:t>
       </w:r>
     </w:p>
     <w:p>
@@ -737,8 +867,6 @@
         </w:rPr>
         <w:tab/>
       </w:r>
-      <w:bookmarkStart w:id="0" w:name="_GoBack"/>
-      <w:bookmarkEnd w:id="0"/>
     </w:p>
     <w:sectPr>
       <w:pgSz w:w="12240" w:h="15840"/>

</xml_diff>

<commit_message>
Finished the Sprint Report 1
</commit_message>
<xml_diff>
--- a/Documents/Sprint Report 1.docx
+++ b/Documents/Sprint Report 1.docx
@@ -1,16 +1,18 @@
 
 <file path=word/document.xml><?xml version="1.0" encoding="utf-8"?>
-<w:document xmlns:wpc="http://schemas.microsoft.com/office/word/2010/wordprocessingCanvas" xmlns:mc="http://schemas.openxmlformats.org/markup-compatibility/2006" xmlns:o="urn:schemas-microsoft-com:office:office" xmlns:r="http://schemas.openxmlformats.org/officeDocument/2006/relationships" xmlns:m="http://schemas.openxmlformats.org/officeDocument/2006/math" xmlns:v="urn:schemas-microsoft-com:vml" xmlns:wp14="http://schemas.microsoft.com/office/word/2010/wordprocessingDrawing" xmlns:wp="http://schemas.openxmlformats.org/drawingml/2006/wordprocessingDrawing" xmlns:w10="urn:schemas-microsoft-com:office:word" xmlns:w="http://schemas.openxmlformats.org/wordprocessingml/2006/main" xmlns:w14="http://schemas.microsoft.com/office/word/2010/wordml" xmlns:wpg="http://schemas.microsoft.com/office/word/2010/wordprocessingGroup" xmlns:wpi="http://schemas.microsoft.com/office/word/2010/wordprocessingInk" xmlns:wne="http://schemas.microsoft.com/office/word/2006/wordml" xmlns:wps="http://schemas.microsoft.com/office/word/2010/wordprocessingShape" mc:Ignorable="w14 wp14">
+<w:document xmlns:ve="http://schemas.openxmlformats.org/markup-compatibility/2006" xmlns:o="urn:schemas-microsoft-com:office:office" xmlns:r="http://schemas.openxmlformats.org/officeDocument/2006/relationships" xmlns:m="http://schemas.openxmlformats.org/officeDocument/2006/math" xmlns:v="urn:schemas-microsoft-com:vml" xmlns:wp="http://schemas.openxmlformats.org/drawingml/2006/wordprocessingDrawing" xmlns:w10="urn:schemas-microsoft-com:office:word" xmlns:w="http://schemas.openxmlformats.org/wordprocessingml/2006/main" xmlns:wne="http://schemas.microsoft.com/office/word/2006/wordml">
   <w:body>
     <w:p>
       <w:pPr>
         <w:rPr>
-          <w:sz w:val="24"/>
-          <w:szCs w:val="24"/>
-        </w:rPr>
-      </w:pPr>
-      <w:r>
-        <w:rPr>
+          <w:b/>
+          <w:sz w:val="24"/>
+          <w:szCs w:val="24"/>
+        </w:rPr>
+      </w:pPr>
+      <w:r>
+        <w:rPr>
+          <w:b/>
           <w:sz w:val="24"/>
           <w:szCs w:val="24"/>
         </w:rPr>
@@ -20,12 +22,14 @@
     <w:p>
       <w:pPr>
         <w:rPr>
-          <w:sz w:val="24"/>
-          <w:szCs w:val="24"/>
-        </w:rPr>
-      </w:pPr>
-      <w:r>
-        <w:rPr>
+          <w:b/>
+          <w:sz w:val="24"/>
+          <w:szCs w:val="24"/>
+        </w:rPr>
+      </w:pPr>
+      <w:r>
+        <w:rPr>
+          <w:b/>
           <w:sz w:val="24"/>
           <w:szCs w:val="24"/>
         </w:rPr>
@@ -281,36 +285,12 @@
           <w:szCs w:val="24"/>
         </w:rPr>
         <w:tab/>
-        <w:t>Project Context</w:t>
-      </w:r>
-      <w:r>
-        <w:rPr>
-          <w:sz w:val="24"/>
-          <w:szCs w:val="24"/>
-        </w:rPr>
-        <w:t>:</w:t>
-      </w:r>
-    </w:p>
-    <w:p>
-      <w:pPr>
-        <w:rPr>
-          <w:sz w:val="24"/>
-          <w:szCs w:val="24"/>
-        </w:rPr>
-      </w:pPr>
-      <w:r>
-        <w:rPr>
-          <w:sz w:val="24"/>
-          <w:szCs w:val="24"/>
-        </w:rPr>
-        <w:tab/>
-      </w:r>
-      <w:r>
-        <w:rPr>
-          <w:sz w:val="24"/>
-          <w:szCs w:val="24"/>
-        </w:rPr>
-        <w:tab/>
+      </w:r>
+      <w:r>
+        <w:rPr>
+          <w:sz w:val="24"/>
+          <w:szCs w:val="24"/>
+        </w:rPr>
         <w:t>Technical Environment:</w:t>
       </w:r>
     </w:p>
@@ -420,23 +400,7 @@
           <w:sz w:val="24"/>
           <w:szCs w:val="24"/>
         </w:rPr>
-        <w:t xml:space="preserve">. To support tagging videos hosted on YouTube and </w:t>
-      </w:r>
-      <w:proofErr w:type="spellStart"/>
-      <w:r>
-        <w:rPr>
-          <w:sz w:val="24"/>
-          <w:szCs w:val="24"/>
-        </w:rPr>
-        <w:t>Vimeo</w:t>
-      </w:r>
-      <w:proofErr w:type="spellEnd"/>
-      <w:r>
-        <w:rPr>
-          <w:sz w:val="24"/>
-          <w:szCs w:val="24"/>
-        </w:rPr>
-        <w:t xml:space="preserve"> we </w:t>
+        <w:t xml:space="preserve">. To support tagging videos hosted on YouTube and Vimeo we </w:t>
       </w:r>
       <w:r>
         <w:rPr>
@@ -485,12 +449,38 @@
     <w:p>
       <w:pPr>
         <w:rPr>
-          <w:sz w:val="24"/>
-          <w:szCs w:val="24"/>
-        </w:rPr>
-      </w:pPr>
-      <w:r>
-        <w:rPr>
+          <w:b/>
+          <w:sz w:val="24"/>
+          <w:szCs w:val="24"/>
+        </w:rPr>
+      </w:pPr>
+      <w:r>
+        <w:rPr>
+          <w:b/>
+          <w:sz w:val="24"/>
+          <w:szCs w:val="24"/>
+        </w:rPr>
+        <w:t>Project Deliverables</w:t>
+      </w:r>
+      <w:r>
+        <w:rPr>
+          <w:b/>
+          <w:sz w:val="24"/>
+          <w:szCs w:val="24"/>
+        </w:rPr>
+        <w:t>:</w:t>
+      </w:r>
+    </w:p>
+    <w:p>
+      <w:pPr>
+        <w:rPr>
+          <w:sz w:val="24"/>
+          <w:szCs w:val="24"/>
+        </w:rPr>
+      </w:pPr>
+      <w:r>
+        <w:rPr>
+          <w:b/>
           <w:sz w:val="24"/>
           <w:szCs w:val="24"/>
         </w:rPr>
@@ -501,93 +491,6 @@
           <w:sz w:val="24"/>
           <w:szCs w:val="24"/>
         </w:rPr>
-        <w:tab/>
-      </w:r>
-      <w:r>
-        <w:rPr>
-          <w:sz w:val="24"/>
-          <w:szCs w:val="24"/>
-        </w:rPr>
-        <w:tab/>
-        <w:t xml:space="preserve"> </w:t>
-      </w:r>
-    </w:p>
-    <w:p>
-      <w:pPr>
-        <w:rPr>
-          <w:sz w:val="24"/>
-          <w:szCs w:val="24"/>
-        </w:rPr>
-      </w:pPr>
-      <w:r>
-        <w:rPr>
-          <w:sz w:val="24"/>
-          <w:szCs w:val="24"/>
-        </w:rPr>
-        <w:tab/>
-      </w:r>
-      <w:r>
-        <w:rPr>
-          <w:sz w:val="24"/>
-          <w:szCs w:val="24"/>
-        </w:rPr>
-        <w:tab/>
-        <w:t>Current Systems overview</w:t>
-      </w:r>
-    </w:p>
-    <w:p>
-      <w:pPr>
-        <w:rPr>
-          <w:sz w:val="24"/>
-          <w:szCs w:val="24"/>
-        </w:rPr>
-      </w:pPr>
-    </w:p>
-    <w:p>
-      <w:pPr>
-        <w:rPr>
-          <w:b/>
-          <w:sz w:val="24"/>
-          <w:szCs w:val="24"/>
-        </w:rPr>
-      </w:pPr>
-      <w:r>
-        <w:rPr>
-          <w:b/>
-          <w:sz w:val="24"/>
-          <w:szCs w:val="24"/>
-        </w:rPr>
-        <w:t>Project Deliverables</w:t>
-      </w:r>
-      <w:r>
-        <w:rPr>
-          <w:b/>
-          <w:sz w:val="24"/>
-          <w:szCs w:val="24"/>
-        </w:rPr>
-        <w:t>:</w:t>
-      </w:r>
-    </w:p>
-    <w:p>
-      <w:pPr>
-        <w:rPr>
-          <w:sz w:val="24"/>
-          <w:szCs w:val="24"/>
-        </w:rPr>
-      </w:pPr>
-      <w:r>
-        <w:rPr>
-          <w:b/>
-          <w:sz w:val="24"/>
-          <w:szCs w:val="24"/>
-        </w:rPr>
-        <w:tab/>
-      </w:r>
-      <w:r>
-        <w:rPr>
-          <w:sz w:val="24"/>
-          <w:szCs w:val="24"/>
-        </w:rPr>
         <w:t>The prototype will just be an outline of what is to come in the future of the product.</w:t>
       </w:r>
     </w:p>
@@ -605,7 +508,100 @@
           <w:sz w:val="24"/>
           <w:szCs w:val="24"/>
         </w:rPr>
-        <w:t>Outline of Backlog</w:t>
+        <w:t>Outline of sprint 1:</w:t>
+      </w:r>
+    </w:p>
+    <w:p>
+      <w:pPr>
+        <w:pStyle w:val="ListParagraph"/>
+        <w:numPr>
+          <w:ilvl w:val="0"/>
+          <w:numId w:val="4"/>
+        </w:numPr>
+        <w:rPr>
+          <w:sz w:val="24"/>
+          <w:szCs w:val="24"/>
+        </w:rPr>
+      </w:pPr>
+      <w:r>
+        <w:rPr>
+          <w:sz w:val="24"/>
+          <w:szCs w:val="24"/>
+        </w:rPr>
+        <w:t>The prototype</w:t>
+      </w:r>
+    </w:p>
+    <w:p>
+      <w:pPr>
+        <w:pStyle w:val="ListParagraph"/>
+        <w:numPr>
+          <w:ilvl w:val="0"/>
+          <w:numId w:val="4"/>
+        </w:numPr>
+        <w:rPr>
+          <w:sz w:val="24"/>
+          <w:szCs w:val="24"/>
+        </w:rPr>
+      </w:pPr>
+      <w:r>
+        <w:rPr>
+          <w:sz w:val="24"/>
+          <w:szCs w:val="24"/>
+        </w:rPr>
+        <w:t>Finish Client Agreement</w:t>
+      </w:r>
+    </w:p>
+    <w:p>
+      <w:pPr>
+        <w:pStyle w:val="ListParagraph"/>
+        <w:numPr>
+          <w:ilvl w:val="0"/>
+          <w:numId w:val="4"/>
+        </w:numPr>
+        <w:rPr>
+          <w:sz w:val="24"/>
+          <w:szCs w:val="24"/>
+        </w:rPr>
+      </w:pPr>
+      <w:r>
+        <w:rPr>
+          <w:sz w:val="24"/>
+          <w:szCs w:val="24"/>
+        </w:rPr>
+        <w:t>Prepare Client Presentation</w:t>
+      </w:r>
+    </w:p>
+    <w:p>
+      <w:pPr>
+        <w:rPr>
+          <w:b/>
+          <w:sz w:val="24"/>
+          <w:szCs w:val="24"/>
+        </w:rPr>
+      </w:pPr>
+      <w:r>
+        <w:rPr>
+          <w:b/>
+          <w:sz w:val="24"/>
+          <w:szCs w:val="24"/>
+        </w:rPr>
+        <w:t>Outline of</w:t>
+      </w:r>
+      <w:r>
+        <w:rPr>
+          <w:b/>
+          <w:sz w:val="24"/>
+          <w:szCs w:val="24"/>
+        </w:rPr>
+        <w:t xml:space="preserve"> overall project</w:t>
+      </w:r>
+      <w:r>
+        <w:rPr>
+          <w:b/>
+          <w:sz w:val="24"/>
+          <w:szCs w:val="24"/>
+        </w:rPr>
+        <w:t xml:space="preserve"> Backlog</w:t>
       </w:r>
       <w:r>
         <w:rPr>
@@ -850,6 +846,74 @@
         </w:rPr>
         <w:t>:</w:t>
       </w:r>
+    </w:p>
+    <w:p>
+      <w:pPr>
+        <w:pStyle w:val="ListParagraph"/>
+        <w:numPr>
+          <w:ilvl w:val="0"/>
+          <w:numId w:val="2"/>
+        </w:numPr>
+        <w:rPr>
+          <w:sz w:val="24"/>
+          <w:szCs w:val="24"/>
+        </w:rPr>
+      </w:pPr>
+      <w:r>
+        <w:rPr>
+          <w:sz w:val="24"/>
+          <w:szCs w:val="24"/>
+        </w:rPr>
+        <w:t>Problems with connecting with other sites may have some issues.</w:t>
+      </w:r>
+    </w:p>
+    <w:p>
+      <w:pPr>
+        <w:pStyle w:val="ListParagraph"/>
+        <w:numPr>
+          <w:ilvl w:val="0"/>
+          <w:numId w:val="2"/>
+        </w:numPr>
+        <w:rPr>
+          <w:sz w:val="24"/>
+          <w:szCs w:val="24"/>
+        </w:rPr>
+      </w:pPr>
+      <w:r>
+        <w:rPr>
+          <w:sz w:val="24"/>
+          <w:szCs w:val="24"/>
+        </w:rPr>
+        <w:t xml:space="preserve">Getting mobile development to work might be difficult. </w:t>
+      </w:r>
+    </w:p>
+    <w:p>
+      <w:pPr>
+        <w:pStyle w:val="ListParagraph"/>
+        <w:numPr>
+          <w:ilvl w:val="0"/>
+          <w:numId w:val="2"/>
+        </w:numPr>
+        <w:rPr>
+          <w:sz w:val="24"/>
+          <w:szCs w:val="24"/>
+        </w:rPr>
+      </w:pPr>
+      <w:r>
+        <w:rPr>
+          <w:sz w:val="24"/>
+          <w:szCs w:val="24"/>
+        </w:rPr>
+        <w:t>Organization of code and documentation</w:t>
+      </w:r>
+    </w:p>
+    <w:p>
+      <w:pPr>
+        <w:rPr>
+          <w:sz w:val="24"/>
+          <w:szCs w:val="24"/>
+        </w:rPr>
+      </w:pPr>
     </w:p>
     <w:p>
       <w:pPr>
@@ -879,7 +943,7 @@
 </file>
 
 <file path=word/numbering.xml><?xml version="1.0" encoding="utf-8"?>
-<w:numbering xmlns:wpc="http://schemas.microsoft.com/office/word/2010/wordprocessingCanvas" xmlns:mc="http://schemas.openxmlformats.org/markup-compatibility/2006" xmlns:o="urn:schemas-microsoft-com:office:office" xmlns:r="http://schemas.openxmlformats.org/officeDocument/2006/relationships" xmlns:m="http://schemas.openxmlformats.org/officeDocument/2006/math" xmlns:v="urn:schemas-microsoft-com:vml" xmlns:wp14="http://schemas.microsoft.com/office/word/2010/wordprocessingDrawing" xmlns:wp="http://schemas.openxmlformats.org/drawingml/2006/wordprocessingDrawing" xmlns:w10="urn:schemas-microsoft-com:office:word" xmlns:w="http://schemas.openxmlformats.org/wordprocessingml/2006/main" xmlns:w14="http://schemas.microsoft.com/office/word/2010/wordml" xmlns:wpg="http://schemas.microsoft.com/office/word/2010/wordprocessingGroup" xmlns:wpi="http://schemas.microsoft.com/office/word/2010/wordprocessingInk" xmlns:wne="http://schemas.microsoft.com/office/word/2006/wordml" xmlns:wps="http://schemas.microsoft.com/office/word/2010/wordprocessingShape" mc:Ignorable="w14 wp14">
+<w:numbering xmlns:ve="http://schemas.openxmlformats.org/markup-compatibility/2006" xmlns:o="urn:schemas-microsoft-com:office:office" xmlns:r="http://schemas.openxmlformats.org/officeDocument/2006/relationships" xmlns:m="http://schemas.openxmlformats.org/officeDocument/2006/math" xmlns:v="urn:schemas-microsoft-com:vml" xmlns:wp="http://schemas.openxmlformats.org/drawingml/2006/wordprocessingDrawing" xmlns:w10="urn:schemas-microsoft-com:office:word" xmlns:w="http://schemas.openxmlformats.org/wordprocessingml/2006/main" xmlns:wne="http://schemas.microsoft.com/office/word/2006/wordml">
   <w:abstractNum w:abstractNumId="0">
     <w:nsid w:val="08D629E3"/>
     <w:multiLevelType w:val="hybridMultilevel"/>
@@ -966,14 +1030,281 @@
       </w:pPr>
     </w:lvl>
   </w:abstractNum>
+  <w:abstractNum w:abstractNumId="1">
+    <w:nsid w:val="08FC6C96"/>
+    <w:multiLevelType w:val="hybridMultilevel"/>
+    <w:tmpl w:val="3030EB6C"/>
+    <w:lvl w:ilvl="0" w:tplc="0409000F">
+      <w:start w:val="1"/>
+      <w:numFmt w:val="decimal"/>
+      <w:lvlText w:val="%1."/>
+      <w:lvlJc w:val="left"/>
+      <w:pPr>
+        <w:ind w:left="1440" w:hanging="360"/>
+      </w:pPr>
+    </w:lvl>
+    <w:lvl w:ilvl="1" w:tplc="04090019" w:tentative="1">
+      <w:start w:val="1"/>
+      <w:numFmt w:val="lowerLetter"/>
+      <w:lvlText w:val="%2."/>
+      <w:lvlJc w:val="left"/>
+      <w:pPr>
+        <w:ind w:left="2160" w:hanging="360"/>
+      </w:pPr>
+    </w:lvl>
+    <w:lvl w:ilvl="2" w:tplc="0409001B" w:tentative="1">
+      <w:start w:val="1"/>
+      <w:numFmt w:val="lowerRoman"/>
+      <w:lvlText w:val="%3."/>
+      <w:lvlJc w:val="right"/>
+      <w:pPr>
+        <w:ind w:left="2880" w:hanging="180"/>
+      </w:pPr>
+    </w:lvl>
+    <w:lvl w:ilvl="3" w:tplc="0409000F" w:tentative="1">
+      <w:start w:val="1"/>
+      <w:numFmt w:val="decimal"/>
+      <w:lvlText w:val="%4."/>
+      <w:lvlJc w:val="left"/>
+      <w:pPr>
+        <w:ind w:left="3600" w:hanging="360"/>
+      </w:pPr>
+    </w:lvl>
+    <w:lvl w:ilvl="4" w:tplc="04090019" w:tentative="1">
+      <w:start w:val="1"/>
+      <w:numFmt w:val="lowerLetter"/>
+      <w:lvlText w:val="%5."/>
+      <w:lvlJc w:val="left"/>
+      <w:pPr>
+        <w:ind w:left="4320" w:hanging="360"/>
+      </w:pPr>
+    </w:lvl>
+    <w:lvl w:ilvl="5" w:tplc="0409001B" w:tentative="1">
+      <w:start w:val="1"/>
+      <w:numFmt w:val="lowerRoman"/>
+      <w:lvlText w:val="%6."/>
+      <w:lvlJc w:val="right"/>
+      <w:pPr>
+        <w:ind w:left="5040" w:hanging="180"/>
+      </w:pPr>
+    </w:lvl>
+    <w:lvl w:ilvl="6" w:tplc="0409000F" w:tentative="1">
+      <w:start w:val="1"/>
+      <w:numFmt w:val="decimal"/>
+      <w:lvlText w:val="%7."/>
+      <w:lvlJc w:val="left"/>
+      <w:pPr>
+        <w:ind w:left="5760" w:hanging="360"/>
+      </w:pPr>
+    </w:lvl>
+    <w:lvl w:ilvl="7" w:tplc="04090019" w:tentative="1">
+      <w:start w:val="1"/>
+      <w:numFmt w:val="lowerLetter"/>
+      <w:lvlText w:val="%8."/>
+      <w:lvlJc w:val="left"/>
+      <w:pPr>
+        <w:ind w:left="6480" w:hanging="360"/>
+      </w:pPr>
+    </w:lvl>
+    <w:lvl w:ilvl="8" w:tplc="0409001B" w:tentative="1">
+      <w:start w:val="1"/>
+      <w:numFmt w:val="lowerRoman"/>
+      <w:lvlText w:val="%9."/>
+      <w:lvlJc w:val="right"/>
+      <w:pPr>
+        <w:ind w:left="7200" w:hanging="180"/>
+      </w:pPr>
+    </w:lvl>
+  </w:abstractNum>
+  <w:abstractNum w:abstractNumId="2">
+    <w:nsid w:val="2AD8621D"/>
+    <w:multiLevelType w:val="hybridMultilevel"/>
+    <w:tmpl w:val="6A2CA68A"/>
+    <w:lvl w:ilvl="0" w:tplc="0409000F">
+      <w:start w:val="1"/>
+      <w:numFmt w:val="decimal"/>
+      <w:lvlText w:val="%1."/>
+      <w:lvlJc w:val="left"/>
+      <w:pPr>
+        <w:ind w:left="1440" w:hanging="360"/>
+      </w:pPr>
+    </w:lvl>
+    <w:lvl w:ilvl="1" w:tplc="04090019" w:tentative="1">
+      <w:start w:val="1"/>
+      <w:numFmt w:val="lowerLetter"/>
+      <w:lvlText w:val="%2."/>
+      <w:lvlJc w:val="left"/>
+      <w:pPr>
+        <w:ind w:left="2160" w:hanging="360"/>
+      </w:pPr>
+    </w:lvl>
+    <w:lvl w:ilvl="2" w:tplc="0409001B" w:tentative="1">
+      <w:start w:val="1"/>
+      <w:numFmt w:val="lowerRoman"/>
+      <w:lvlText w:val="%3."/>
+      <w:lvlJc w:val="right"/>
+      <w:pPr>
+        <w:ind w:left="2880" w:hanging="180"/>
+      </w:pPr>
+    </w:lvl>
+    <w:lvl w:ilvl="3" w:tplc="0409000F" w:tentative="1">
+      <w:start w:val="1"/>
+      <w:numFmt w:val="decimal"/>
+      <w:lvlText w:val="%4."/>
+      <w:lvlJc w:val="left"/>
+      <w:pPr>
+        <w:ind w:left="3600" w:hanging="360"/>
+      </w:pPr>
+    </w:lvl>
+    <w:lvl w:ilvl="4" w:tplc="04090019" w:tentative="1">
+      <w:start w:val="1"/>
+      <w:numFmt w:val="lowerLetter"/>
+      <w:lvlText w:val="%5."/>
+      <w:lvlJc w:val="left"/>
+      <w:pPr>
+        <w:ind w:left="4320" w:hanging="360"/>
+      </w:pPr>
+    </w:lvl>
+    <w:lvl w:ilvl="5" w:tplc="0409001B" w:tentative="1">
+      <w:start w:val="1"/>
+      <w:numFmt w:val="lowerRoman"/>
+      <w:lvlText w:val="%6."/>
+      <w:lvlJc w:val="right"/>
+      <w:pPr>
+        <w:ind w:left="5040" w:hanging="180"/>
+      </w:pPr>
+    </w:lvl>
+    <w:lvl w:ilvl="6" w:tplc="0409000F" w:tentative="1">
+      <w:start w:val="1"/>
+      <w:numFmt w:val="decimal"/>
+      <w:lvlText w:val="%7."/>
+      <w:lvlJc w:val="left"/>
+      <w:pPr>
+        <w:ind w:left="5760" w:hanging="360"/>
+      </w:pPr>
+    </w:lvl>
+    <w:lvl w:ilvl="7" w:tplc="04090019" w:tentative="1">
+      <w:start w:val="1"/>
+      <w:numFmt w:val="lowerLetter"/>
+      <w:lvlText w:val="%8."/>
+      <w:lvlJc w:val="left"/>
+      <w:pPr>
+        <w:ind w:left="6480" w:hanging="360"/>
+      </w:pPr>
+    </w:lvl>
+    <w:lvl w:ilvl="8" w:tplc="0409001B" w:tentative="1">
+      <w:start w:val="1"/>
+      <w:numFmt w:val="lowerRoman"/>
+      <w:lvlText w:val="%9."/>
+      <w:lvlJc w:val="right"/>
+      <w:pPr>
+        <w:ind w:left="7200" w:hanging="180"/>
+      </w:pPr>
+    </w:lvl>
+  </w:abstractNum>
+  <w:abstractNum w:abstractNumId="3">
+    <w:nsid w:val="78EC598C"/>
+    <w:multiLevelType w:val="hybridMultilevel"/>
+    <w:tmpl w:val="38AC7CD4"/>
+    <w:lvl w:ilvl="0" w:tplc="0409000F">
+      <w:start w:val="1"/>
+      <w:numFmt w:val="decimal"/>
+      <w:lvlText w:val="%1."/>
+      <w:lvlJc w:val="left"/>
+      <w:pPr>
+        <w:ind w:left="1440" w:hanging="360"/>
+      </w:pPr>
+    </w:lvl>
+    <w:lvl w:ilvl="1" w:tplc="04090019" w:tentative="1">
+      <w:start w:val="1"/>
+      <w:numFmt w:val="lowerLetter"/>
+      <w:lvlText w:val="%2."/>
+      <w:lvlJc w:val="left"/>
+      <w:pPr>
+        <w:ind w:left="2160" w:hanging="360"/>
+      </w:pPr>
+    </w:lvl>
+    <w:lvl w:ilvl="2" w:tplc="0409001B" w:tentative="1">
+      <w:start w:val="1"/>
+      <w:numFmt w:val="lowerRoman"/>
+      <w:lvlText w:val="%3."/>
+      <w:lvlJc w:val="right"/>
+      <w:pPr>
+        <w:ind w:left="2880" w:hanging="180"/>
+      </w:pPr>
+    </w:lvl>
+    <w:lvl w:ilvl="3" w:tplc="0409000F" w:tentative="1">
+      <w:start w:val="1"/>
+      <w:numFmt w:val="decimal"/>
+      <w:lvlText w:val="%4."/>
+      <w:lvlJc w:val="left"/>
+      <w:pPr>
+        <w:ind w:left="3600" w:hanging="360"/>
+      </w:pPr>
+    </w:lvl>
+    <w:lvl w:ilvl="4" w:tplc="04090019" w:tentative="1">
+      <w:start w:val="1"/>
+      <w:numFmt w:val="lowerLetter"/>
+      <w:lvlText w:val="%5."/>
+      <w:lvlJc w:val="left"/>
+      <w:pPr>
+        <w:ind w:left="4320" w:hanging="360"/>
+      </w:pPr>
+    </w:lvl>
+    <w:lvl w:ilvl="5" w:tplc="0409001B" w:tentative="1">
+      <w:start w:val="1"/>
+      <w:numFmt w:val="lowerRoman"/>
+      <w:lvlText w:val="%6."/>
+      <w:lvlJc w:val="right"/>
+      <w:pPr>
+        <w:ind w:left="5040" w:hanging="180"/>
+      </w:pPr>
+    </w:lvl>
+    <w:lvl w:ilvl="6" w:tplc="0409000F" w:tentative="1">
+      <w:start w:val="1"/>
+      <w:numFmt w:val="decimal"/>
+      <w:lvlText w:val="%7."/>
+      <w:lvlJc w:val="left"/>
+      <w:pPr>
+        <w:ind w:left="5760" w:hanging="360"/>
+      </w:pPr>
+    </w:lvl>
+    <w:lvl w:ilvl="7" w:tplc="04090019" w:tentative="1">
+      <w:start w:val="1"/>
+      <w:numFmt w:val="lowerLetter"/>
+      <w:lvlText w:val="%8."/>
+      <w:lvlJc w:val="left"/>
+      <w:pPr>
+        <w:ind w:left="6480" w:hanging="360"/>
+      </w:pPr>
+    </w:lvl>
+    <w:lvl w:ilvl="8" w:tplc="0409001B" w:tentative="1">
+      <w:start w:val="1"/>
+      <w:numFmt w:val="lowerRoman"/>
+      <w:lvlText w:val="%9."/>
+      <w:lvlJc w:val="right"/>
+      <w:pPr>
+        <w:ind w:left="7200" w:hanging="180"/>
+      </w:pPr>
+    </w:lvl>
+  </w:abstractNum>
   <w:num w:numId="1">
     <w:abstractNumId w:val="0"/>
+  </w:num>
+  <w:num w:numId="2">
+    <w:abstractNumId w:val="2"/>
+  </w:num>
+  <w:num w:numId="3">
+    <w:abstractNumId w:val="1"/>
+  </w:num>
+  <w:num w:numId="4">
+    <w:abstractNumId w:val="3"/>
   </w:num>
 </w:numbering>
 </file>
 
 <file path=word/styles.xml><?xml version="1.0" encoding="utf-8"?>
-<w:styles xmlns:mc="http://schemas.openxmlformats.org/markup-compatibility/2006" xmlns:r="http://schemas.openxmlformats.org/officeDocument/2006/relationships" xmlns:w="http://schemas.openxmlformats.org/wordprocessingml/2006/main" xmlns:w14="http://schemas.microsoft.com/office/word/2010/wordml" mc:Ignorable="w14">
+<w:styles xmlns:r="http://schemas.openxmlformats.org/officeDocument/2006/relationships" xmlns:w="http://schemas.openxmlformats.org/wordprocessingml/2006/main">
   <w:docDefaults>
     <w:rPrDefault>
       <w:rPr>
@@ -1131,6 +1462,7 @@
   <w:style w:type="paragraph" w:default="1" w:styleId="Normal">
     <w:name w:val="Normal"/>
     <w:qFormat/>
+    <w:rsid w:val="008B58B9"/>
   </w:style>
   <w:style w:type="character" w:default="1" w:styleId="DefaultParagraphFont">
     <w:name w:val="Default Paragraph Font"/>
@@ -1143,6 +1475,7 @@
     <w:uiPriority w:val="99"/>
     <w:semiHidden/>
     <w:unhideWhenUsed/>
+    <w:qFormat/>
     <w:tblPr>
       <w:tblInd w:w="0" w:type="dxa"/>
       <w:tblCellMar>

</xml_diff>